<commit_message>
new commits (Added some useful links inside Knowledge sharing folder and added emotions dataset
</commit_message>
<xml_diff>
--- a/KnowledgeShare/useful_links.docx
+++ b/KnowledgeShare/useful_links.docx
@@ -23,11 +23,128 @@
       </w:hyperlink>
     </w:p>
     <w:p>
+      <w:hyperlink r:id="rId6" w:history="1">
+        <w:r>
+          <w:rPr>
+            <w:rStyle w:val="Hyperlink"/>
+          </w:rPr>
+          <w:t>https://explosion.ai/blog/spacy-transformers</w:t>
+        </w:r>
+      </w:hyperlink>
+    </w:p>
+    <w:p/>
+    <w:p/>
+    <w:p>
       <w:r>
-        <w:t>https://explosion.ai/blog/spacy-transformers</w:t>
+        <w:t>AFHAM</w:t>
       </w:r>
+    </w:p>
+    <w:p>
+      <w:hyperlink r:id="rId7" w:history="1">
+        <w:r>
+          <w:rPr>
+            <w:rStyle w:val="Hyperlink"/>
+          </w:rPr>
+          <w:t>https://stackabuse.com/python-for-nlp-sentiment-analysis-with-scikit-learn/</w:t>
+        </w:r>
+      </w:hyperlink>
+    </w:p>
+    <w:p>
+      <w:hyperlink r:id="rId8" w:history="1">
+        <w:r>
+          <w:rPr>
+            <w:rStyle w:val="Hyperlink"/>
+          </w:rPr>
+          <w:t>https://github.com/stuncyilmaz/Sentiment-Analysis-with-Random-Forests/blob/master/function_tree_forest.py</w:t>
+        </w:r>
+      </w:hyperlink>
       <w:bookmarkStart w:id="0" w:name="_GoBack"/>
       <w:bookmarkEnd w:id="0"/>
+    </w:p>
+    <w:p>
+      <w:hyperlink r:id="rId9" w:history="1">
+        <w:r>
+          <w:rPr>
+            <w:rStyle w:val="Hyperlink"/>
+          </w:rPr>
+          <w:t>https://www.kaggle.com/onadegibert/sentiment-analysis-with-tfidf-and-random-forest</w:t>
+        </w:r>
+      </w:hyperlink>
+    </w:p>
+    <w:p>
+      <w:hyperlink r:id="rId10" w:history="1">
+        <w:r>
+          <w:rPr>
+            <w:rStyle w:val="Hyperlink"/>
+          </w:rPr>
+          <w:t>https://towardsdatascience.com/tf-idf-for-document-ranking-from-scratch-in-python-on-real-world-dataset-796d339a4089</w:t>
+        </w:r>
+      </w:hyperlink>
+    </w:p>
+    <w:p>
+      <w:hyperlink r:id="rId11" w:history="1">
+        <w:r>
+          <w:rPr>
+            <w:rStyle w:val="Hyperlink"/>
+          </w:rPr>
+          <w:t>https://towardsdatascience.com/natural-language-processing-feature-engineering-using-tf-idf-e8b9d00e7e76</w:t>
+        </w:r>
+      </w:hyperlink>
+    </w:p>
+    <w:p>
+      <w:hyperlink r:id="rId12" w:history="1">
+        <w:r>
+          <w:rPr>
+            <w:rStyle w:val="Hyperlink"/>
+          </w:rPr>
+          <w:t>https://www.freecodecamp.org/news/how-to-process-textual-data-using-tf-idf-in-python-cd2bbc0a94a3/</w:t>
+        </w:r>
+      </w:hyperlink>
+    </w:p>
+    <w:p>
+      <w:hyperlink r:id="rId13" w:history="1">
+        <w:r>
+          <w:rPr>
+            <w:rStyle w:val="Hyperlink"/>
+          </w:rPr>
+          <w:t>https://www.dataquest.io/blog/tutorial-text-classification-in-python-using-spacy/</w:t>
+        </w:r>
+      </w:hyperlink>
+    </w:p>
+    <w:p>
+      <w:hyperlink r:id="rId14" w:history="1">
+        <w:r>
+          <w:rPr>
+            <w:rStyle w:val="Hyperlink"/>
+          </w:rPr>
+          <w:t>https://spacy.io/usage/linguistic-features</w:t>
+        </w:r>
+      </w:hyperlink>
+    </w:p>
+    <w:p>
+      <w:hyperlink r:id="rId15" w:history="1">
+        <w:r>
+          <w:rPr>
+            <w:rStyle w:val="Hyperlink"/>
+          </w:rPr>
+          <w:t>https://towardsdatascience.com/updated-text-preprocessing-techniques-for-sentiment-analysis-549af7fe412a</w:t>
+        </w:r>
+      </w:hyperlink>
+    </w:p>
+    <w:p>
+      <w:hyperlink r:id="rId16" w:history="1">
+        <w:r>
+          <w:rPr>
+            <w:rStyle w:val="Hyperlink"/>
+          </w:rPr>
+          <w:t>https://medium.com/analytics-vidhya/going-beyond-traditional-sentiment-analysis-technique-b9c91b313c07</w:t>
+        </w:r>
+      </w:hyperlink>
+    </w:p>
+    <w:p>
+      <w:r>
+        <w:t>https://www.kdnuggets.com/2019/04/text-preprocessing-nlp-machine-learning.html</w:t>
+      </w:r>
     </w:p>
     <w:sectPr>
       <w:pgSz w:w="11906" w:h="16838"/>

</xml_diff>

<commit_message>
Added links to BERT resources and Transformer resources
</commit_message>
<xml_diff>
--- a/KnowledgeShare/useful_links.docx
+++ b/KnowledgeShare/useful_links.docx
@@ -3,27 +3,40 @@
 <w:document xmlns:wpc="http://schemas.microsoft.com/office/word/2010/wordprocessingCanvas" xmlns:cx="http://schemas.microsoft.com/office/drawing/2014/chartex" xmlns:cx1="http://schemas.microsoft.com/office/drawing/2015/9/8/chartex" xmlns:mc="http://schemas.openxmlformats.org/markup-compatibility/2006" xmlns:o="urn:schemas-microsoft-com:office:office" xmlns:r="http://schemas.openxmlformats.org/officeDocument/2006/relationships" xmlns:m="http://schemas.openxmlformats.org/officeDocument/2006/math" xmlns:v="urn:schemas-microsoft-com:vml" xmlns:wp14="http://schemas.microsoft.com/office/word/2010/wordprocessingDrawing" xmlns:wp="http://schemas.openxmlformats.org/drawingml/2006/wordprocessingDrawing" xmlns:w10="urn:schemas-microsoft-com:office:word" xmlns:w="http://schemas.openxmlformats.org/wordprocessingml/2006/main" xmlns:w14="http://schemas.microsoft.com/office/word/2010/wordml" xmlns:w15="http://schemas.microsoft.com/office/word/2012/wordml" xmlns:w16se="http://schemas.microsoft.com/office/word/2015/wordml/symex" xmlns:wpg="http://schemas.microsoft.com/office/word/2010/wordprocessingGroup" xmlns:wpi="http://schemas.microsoft.com/office/word/2010/wordprocessingInk" xmlns:wne="http://schemas.microsoft.com/office/word/2006/wordml" xmlns:wps="http://schemas.microsoft.com/office/word/2010/wordprocessingShape" mc:Ignorable="w14 w15 w16se wp14">
   <w:body>
     <w:p>
+      <w:r>
+        <w:fldChar w:fldCharType="begin"/>
+      </w:r>
+      <w:r>
+        <w:instrText xml:space="preserve"> HYPERLINK "https://towardsdatascience.com/a-short-introduction-to-nlp-in-python-with-spacy-d0aa819af3ad" </w:instrText>
+      </w:r>
+      <w:r>
+        <w:fldChar w:fldCharType="separate"/>
+      </w:r>
+      <w:r>
+        <w:rPr>
+          <w:rStyle w:val="Hyperlink"/>
+        </w:rPr>
+        <w:t>https://towardsdatascience.com/a-short-introduction-to-nlp-in-python-with-spacy-d0aa819af3ad</w:t>
+      </w:r>
+      <w:r>
+        <w:rPr>
+          <w:rStyle w:val="Hyperlink"/>
+        </w:rPr>
+        <w:fldChar w:fldCharType="end"/>
+      </w:r>
+    </w:p>
+    <w:p>
       <w:hyperlink r:id="rId4" w:history="1">
         <w:r>
           <w:rPr>
             <w:rStyle w:val="Hyperlink"/>
           </w:rPr>
-          <w:t>https://towardsdatascience.com/a-short-introduction-to-nlp-in-python-with-spacy-d0aa819af3ad</w:t>
+          <w:t>https://spacy.io/universe/project/spacy-transformers</w:t>
         </w:r>
       </w:hyperlink>
     </w:p>
     <w:p>
       <w:hyperlink r:id="rId5" w:history="1">
-        <w:r>
-          <w:rPr>
-            <w:rStyle w:val="Hyperlink"/>
-          </w:rPr>
-          <w:t>https://spacy.io/universe/project/spacy-transformers</w:t>
-        </w:r>
-      </w:hyperlink>
-    </w:p>
-    <w:p>
-      <w:hyperlink r:id="rId6" w:history="1">
         <w:r>
           <w:rPr>
             <w:rStyle w:val="Hyperlink"/>
@@ -40,12 +53,22 @@
       </w:r>
     </w:p>
     <w:p>
+      <w:hyperlink r:id="rId6" w:history="1">
+        <w:r>
+          <w:rPr>
+            <w:rStyle w:val="Hyperlink"/>
+          </w:rPr>
+          <w:t>https://stackabuse.com/python-for-nlp-sentiment-analysis-with-scikit-learn/</w:t>
+        </w:r>
+      </w:hyperlink>
+    </w:p>
+    <w:p>
       <w:hyperlink r:id="rId7" w:history="1">
         <w:r>
           <w:rPr>
             <w:rStyle w:val="Hyperlink"/>
           </w:rPr>
-          <w:t>https://stackabuse.com/python-for-nlp-sentiment-analysis-with-scikit-learn/</w:t>
+          <w:t>https://github.com/stuncyilmaz/Sentiment-Analysis-with-Random-Forests/blob/master/function_tree_forest.py</w:t>
         </w:r>
       </w:hyperlink>
     </w:p>
@@ -55,95 +78,207 @@
           <w:rPr>
             <w:rStyle w:val="Hyperlink"/>
           </w:rPr>
-          <w:t>https://github.com/stuncyilmaz/Sentiment-Analysis-with-Random-Forests/blob/master/function_tree_forest.py</w:t>
-        </w:r>
-      </w:hyperlink>
+          <w:t>https://www.kaggle.com/onadegibert/sentiment-analysis-with-tfidf-and-random-forest</w:t>
+        </w:r>
+      </w:hyperlink>
+    </w:p>
+    <w:p>
+      <w:hyperlink r:id="rId9" w:history="1">
+        <w:r>
+          <w:rPr>
+            <w:rStyle w:val="Hyperlink"/>
+          </w:rPr>
+          <w:t>https://towardsdatascience.com/tf-idf-for-document-ranking-from-scratch-in-python-on-real-world-dataset-796d339a4089</w:t>
+        </w:r>
+      </w:hyperlink>
+    </w:p>
+    <w:p>
+      <w:hyperlink r:id="rId10" w:history="1">
+        <w:r>
+          <w:rPr>
+            <w:rStyle w:val="Hyperlink"/>
+          </w:rPr>
+          <w:t>https://towardsdatascience.com/natural-language-processing-feature-engineering-using-tf-idf-e8b9d00e7e76</w:t>
+        </w:r>
+      </w:hyperlink>
+    </w:p>
+    <w:p>
+      <w:hyperlink r:id="rId11" w:history="1">
+        <w:r>
+          <w:rPr>
+            <w:rStyle w:val="Hyperlink"/>
+          </w:rPr>
+          <w:t>https://www.freecodecamp.org/news/how-to-process-textual-data-using-tf-idf-in-python-cd2bbc0a94a3/</w:t>
+        </w:r>
+      </w:hyperlink>
+    </w:p>
+    <w:p>
+      <w:hyperlink r:id="rId12" w:history="1">
+        <w:r>
+          <w:rPr>
+            <w:rStyle w:val="Hyperlink"/>
+          </w:rPr>
+          <w:t>https://www.dataquest.io/blog/tutorial-text-classification-in-python-using-spacy/</w:t>
+        </w:r>
+      </w:hyperlink>
+    </w:p>
+    <w:p>
+      <w:hyperlink r:id="rId13" w:history="1">
+        <w:r>
+          <w:rPr>
+            <w:rStyle w:val="Hyperlink"/>
+          </w:rPr>
+          <w:t>https://spacy.io/usage/linguistic-features</w:t>
+        </w:r>
+      </w:hyperlink>
+    </w:p>
+    <w:p>
+      <w:hyperlink r:id="rId14" w:history="1">
+        <w:r>
+          <w:rPr>
+            <w:rStyle w:val="Hyperlink"/>
+          </w:rPr>
+          <w:t>https://towardsdatascience.com/updated-text-preprocessing-techniques-for-sentiment-analysis-549af7fe412a</w:t>
+        </w:r>
+      </w:hyperlink>
+    </w:p>
+    <w:p>
+      <w:hyperlink r:id="rId15" w:history="1">
+        <w:r>
+          <w:rPr>
+            <w:rStyle w:val="Hyperlink"/>
+          </w:rPr>
+          <w:t>https://medium.com/analytics-vidhya/going-beyond-traditional-sentiment-analysis-technique-b9c91b313c07</w:t>
+        </w:r>
+      </w:hyperlink>
+    </w:p>
+    <w:p>
+      <w:hyperlink r:id="rId16" w:history="1">
+        <w:r>
+          <w:rPr>
+            <w:rStyle w:val="Hyperlink"/>
+          </w:rPr>
+          <w:t>https://www.kdnuggets.com/2019/04/text-preprocessing-nlp-machine-learning.html</w:t>
+        </w:r>
+      </w:hyperlink>
+    </w:p>
+    <w:p/>
+    <w:p>
+      <w:pPr>
+        <w:rPr>
+          <w:b/>
+        </w:rPr>
+      </w:pPr>
       <w:bookmarkStart w:id="0" w:name="_GoBack"/>
-      <w:bookmarkEnd w:id="0"/>
-    </w:p>
-    <w:p>
-      <w:hyperlink r:id="rId9" w:history="1">
-        <w:r>
-          <w:rPr>
-            <w:rStyle w:val="Hyperlink"/>
-          </w:rPr>
-          <w:t>https://www.kaggle.com/onadegibert/sentiment-analysis-with-tfidf-and-random-forest</w:t>
-        </w:r>
-      </w:hyperlink>
-    </w:p>
-    <w:p>
-      <w:hyperlink r:id="rId10" w:history="1">
-        <w:r>
-          <w:rPr>
-            <w:rStyle w:val="Hyperlink"/>
-          </w:rPr>
-          <w:t>https://towardsdatascience.com/tf-idf-for-document-ranking-from-scratch-in-python-on-real-world-dataset-796d339a4089</w:t>
-        </w:r>
-      </w:hyperlink>
-    </w:p>
-    <w:p>
-      <w:hyperlink r:id="rId11" w:history="1">
-        <w:r>
-          <w:rPr>
-            <w:rStyle w:val="Hyperlink"/>
-          </w:rPr>
-          <w:t>https://towardsdatascience.com/natural-language-processing-feature-engineering-using-tf-idf-e8b9d00e7e76</w:t>
-        </w:r>
-      </w:hyperlink>
-    </w:p>
-    <w:p>
-      <w:hyperlink r:id="rId12" w:history="1">
-        <w:r>
-          <w:rPr>
-            <w:rStyle w:val="Hyperlink"/>
-          </w:rPr>
-          <w:t>https://www.freecodecamp.org/news/how-to-process-textual-data-using-tf-idf-in-python-cd2bbc0a94a3/</w:t>
-        </w:r>
-      </w:hyperlink>
-    </w:p>
-    <w:p>
-      <w:hyperlink r:id="rId13" w:history="1">
-        <w:r>
-          <w:rPr>
-            <w:rStyle w:val="Hyperlink"/>
-          </w:rPr>
-          <w:t>https://www.dataquest.io/blog/tutorial-text-classification-in-python-using-spacy/</w:t>
-        </w:r>
-      </w:hyperlink>
-    </w:p>
-    <w:p>
-      <w:hyperlink r:id="rId14" w:history="1">
-        <w:r>
-          <w:rPr>
-            <w:rStyle w:val="Hyperlink"/>
-          </w:rPr>
-          <w:t>https://spacy.io/usage/linguistic-features</w:t>
-        </w:r>
-      </w:hyperlink>
-    </w:p>
-    <w:p>
-      <w:hyperlink r:id="rId15" w:history="1">
-        <w:r>
-          <w:rPr>
-            <w:rStyle w:val="Hyperlink"/>
-          </w:rPr>
-          <w:t>https://towardsdatascience.com/updated-text-preprocessing-techniques-for-sentiment-analysis-549af7fe412a</w:t>
-        </w:r>
-      </w:hyperlink>
-    </w:p>
-    <w:p>
-      <w:hyperlink r:id="rId16" w:history="1">
-        <w:r>
-          <w:rPr>
-            <w:rStyle w:val="Hyperlink"/>
-          </w:rPr>
-          <w:t>https://medium.com/analytics-vidhya/going-beyond-traditional-sentiment-analysis-technique-b9c91b313c07</w:t>
-        </w:r>
-      </w:hyperlink>
-    </w:p>
-    <w:p>
-      <w:r>
-        <w:t>https://www.kdnuggets.com/2019/04/text-preprocessing-nlp-machine-learning.html</w:t>
+      <w:r>
+        <w:rPr>
+          <w:b/>
+        </w:rPr>
+        <w:t>BERT</w:t>
+      </w:r>
+    </w:p>
+    <w:bookmarkEnd w:id="0"/>
+    <w:p>
+      <w:r>
+        <w:fldChar w:fldCharType="begin"/>
+      </w:r>
+      <w:r>
+        <w:instrText xml:space="preserve"> HYPERLINK "</w:instrText>
+      </w:r>
+      <w:r>
+        <w:instrText>https://towardsml.com/2019/09/17/bert-explained-a-complete-guide-with-theory-and-tutorial/</w:instrText>
+      </w:r>
+      <w:r>
+        <w:instrText xml:space="preserve">" </w:instrText>
+      </w:r>
+      <w:r>
+        <w:fldChar w:fldCharType="separate"/>
+      </w:r>
+      <w:r>
+        <w:rPr>
+          <w:rStyle w:val="Hyperlink"/>
+        </w:rPr>
+        <w:t>https://towardsml.com/2019/09/17/bert-explained-a-complete-guide-with-theory-and-tutorial/</w:t>
+      </w:r>
+      <w:r>
+        <w:fldChar w:fldCharType="end"/>
+      </w:r>
+    </w:p>
+    <w:p>
+      <w:hyperlink r:id="rId17" w:history="1">
+        <w:r>
+          <w:rPr>
+            <w:rStyle w:val="Hyperlink"/>
+          </w:rPr>
+          <w:t>https://colab.research.google.com/github/google-research/bert/blob/master/predicting_movie_reviews_with_bert_on_tf_hub.ipynb#scrollTo=ueKsULteiz1B</w:t>
+        </w:r>
+      </w:hyperlink>
+    </w:p>
+    <w:p>
+      <w:hyperlink r:id="rId18" w:history="1">
+        <w:r>
+          <w:rPr>
+            <w:rStyle w:val="Hyperlink"/>
+          </w:rPr>
+          <w:t>https://github.com/huggingface/transformers</w:t>
+        </w:r>
+      </w:hyperlink>
+    </w:p>
+    <w:p>
+      <w:hyperlink r:id="rId19" w:history="1">
+        <w:r>
+          <w:rPr>
+            <w:rStyle w:val="Hyperlink"/>
+          </w:rPr>
+          <w:t>https://github.com/google-research/bert</w:t>
+        </w:r>
+      </w:hyperlink>
+    </w:p>
+    <w:p>
+      <w:hyperlink r:id="rId20" w:history="1">
+        <w:r>
+          <w:rPr>
+            <w:rStyle w:val="Hyperlink"/>
+          </w:rPr>
+          <w:t>https://towardsdatascience.com/bert-explained-state-of-the-art-language-model-for-nlp-f8b21a9b6270</w:t>
+        </w:r>
+      </w:hyperlink>
+    </w:p>
+    <w:p>
+      <w:hyperlink r:id="rId21" w:history="1">
+        <w:r>
+          <w:rPr>
+            <w:rStyle w:val="Hyperlink"/>
+          </w:rPr>
+          <w:t>https://nlp.stanford.edu/seminar/details/jdevlin.pdf</w:t>
+        </w:r>
+      </w:hyperlink>
+    </w:p>
+    <w:p>
+      <w:pPr>
+        <w:rPr>
+          <w:b/>
+        </w:rPr>
+      </w:pPr>
+      <w:proofErr w:type="spellStart"/>
+      <w:r>
+        <w:rPr>
+          <w:b/>
+        </w:rPr>
+        <w:lastRenderedPageBreak/>
+        <w:t>PYtorch</w:t>
+      </w:r>
+      <w:proofErr w:type="spellEnd"/>
+      <w:r>
+        <w:rPr>
+          <w:b/>
+        </w:rPr>
+        <w:t xml:space="preserve"> Sentiment analysis</w:t>
+      </w:r>
+    </w:p>
+    <w:p>
+      <w:r>
+        <w:t>https://github.com/bentrevett/pytorch-sentiment-analysis</w:t>
       </w:r>
     </w:p>
     <w:sectPr>

</xml_diff>